<commit_message>
Documento word con tablas
</commit_message>
<xml_diff>
--- a/diagnostico_pesv/media/templates/DIAGNÓSTICO_BOLIVAR.docx
+++ b/diagnostico_pesv/media/templates/DIAGNÓSTICO_BOLIVAR.docx
@@ -7127,6 +7127,12 @@
         <w:rPr>
           <w:rFonts w:ascii="Arial" w:hAnsi="Arial" w:cs="Arial"/>
         </w:rPr>
+        <w:t xml:space="preserve"> |</w:t>
+      </w:r>
+      <w:r>
+        <w:rPr>
+          <w:rFonts w:ascii="Arial" w:hAnsi="Arial" w:cs="Arial"/>
+        </w:rPr>
         <w:t xml:space="preserve"> </w:t>
       </w:r>
       <w:r>
@@ -7353,6 +7359,12 @@
           <w:sz w:val="23"/>
         </w:rPr>
       </w:pPr>
+      <w:r>
+        <w:rPr>
+          <w:sz w:val="23"/>
+        </w:rPr>
+        <w:t>{{PLANEAR_TABLE}}</w:t>
+      </w:r>
     </w:p>
     <w:p>
       <w:pPr>
@@ -7374,6 +7386,12 @@
           <w:sz w:val="23"/>
         </w:rPr>
       </w:pPr>
+      <w:r>
+        <w:rPr>
+          <w:sz w:val="23"/>
+        </w:rPr>
+        <w:t>{{HACER_TABLE}}</w:t>
+      </w:r>
     </w:p>
     <w:p>
       <w:pPr>
@@ -7387,6 +7405,16 @@
     </w:p>
     <w:p>
       <w:pPr>
+        <w:pStyle w:val="Textoindependiente"/>
+        <w:spacing w:before="2"/>
+        <w:ind w:right="-19"/>
+        <w:rPr>
+          <w:sz w:val="23"/>
+        </w:rPr>
+      </w:pPr>
+    </w:p>
+    <w:p>
+      <w:pPr>
         <w:spacing w:before="83"/>
         <w:ind w:right="-19"/>
         <w:rPr>
@@ -7405,13 +7433,18 @@
     <w:p>
       <w:pPr>
         <w:pStyle w:val="Textoindependiente"/>
-        <w:ind w:right="-19"/>
-        <w:rPr>
-          <w:rFonts w:ascii="Arial"/>
-          <w:b/>
-          <w:sz w:val="20"/>
-        </w:rPr>
-      </w:pPr>
+        <w:spacing w:before="2"/>
+        <w:ind w:right="-19"/>
+        <w:rPr>
+          <w:sz w:val="23"/>
+        </w:rPr>
+      </w:pPr>
+      <w:r>
+        <w:rPr>
+          <w:sz w:val="23"/>
+        </w:rPr>
+        <w:t>{{VERIFICAR_TABLE}}</w:t>
+      </w:r>
     </w:p>
     <w:p>
       <w:pPr>
@@ -7452,6 +7485,22 @@
     <w:p>
       <w:pPr>
         <w:pStyle w:val="Textoindependiente"/>
+        <w:spacing w:before="2"/>
+        <w:ind w:right="-19"/>
+        <w:rPr>
+          <w:sz w:val="23"/>
+        </w:rPr>
+      </w:pPr>
+      <w:r>
+        <w:rPr>
+          <w:sz w:val="23"/>
+        </w:rPr>
+        <w:t>{{ACTUAR_TABLE}}</w:t>
+      </w:r>
+    </w:p>
+    <w:p>
+      <w:pPr>
+        <w:pStyle w:val="Textoindependiente"/>
         <w:ind w:right="-19"/>
         <w:rPr>
           <w:rFonts w:ascii="Arial"/>
@@ -7930,6 +7979,12 @@
           <w:sz w:val="25"/>
         </w:rPr>
       </w:pPr>
+      <w:r>
+        <w:rPr>
+          <w:sz w:val="25"/>
+        </w:rPr>
+        <w:t>{{CONCLUSIONES_TABLE}}</w:t>
+      </w:r>
     </w:p>
     <w:p>
       <w:pPr>
@@ -8662,7 +8717,19 @@
         <w:rPr>
           <w:rFonts w:ascii="Arial" w:hAnsi="Arial" w:cs="Arial"/>
         </w:rPr>
-        <w:t xml:space="preserve">emitida en julio del 2022. </w:t>
+        <w:t xml:space="preserve">emitida en </w:t>
+      </w:r>
+      <w:r>
+        <w:rPr>
+          <w:rFonts w:ascii="Arial" w:hAnsi="Arial" w:cs="Arial"/>
+        </w:rPr>
+        <w:t>{{MES_ANNO}}</w:t>
+      </w:r>
+      <w:r>
+        <w:rPr>
+          <w:rFonts w:ascii="Arial" w:hAnsi="Arial" w:cs="Arial"/>
+        </w:rPr>
+        <w:t xml:space="preserve">. </w:t>
       </w:r>
     </w:p>
     <w:p>
@@ -8724,6 +8791,12 @@
           <w:rFonts w:ascii="Arial" w:hAnsi="Arial" w:cs="Arial"/>
         </w:rPr>
       </w:pPr>
+      <w:r>
+        <w:rPr>
+          <w:rFonts w:ascii="Arial" w:hAnsi="Arial" w:cs="Arial"/>
+        </w:rPr>
+        <w:t>{{RECOMENDATIONS}}</w:t>
+      </w:r>
     </w:p>
     <w:p>
       <w:pPr>

</xml_diff>

<commit_message>
Correcion Lista de verificacion
</commit_message>
<xml_diff>
--- a/diagnostico_pesv/media/templates/DIAGNÓSTICO_BOLIVAR.docx
+++ b/diagnostico_pesv/media/templates/DIAGNÓSTICO_BOLIVAR.docx
@@ -1333,19 +1333,11 @@
           <w:sz w:val="20"/>
         </w:rPr>
       </w:pPr>
-      <w:proofErr w:type="spellStart"/>
-      <w:r>
-        <w:rPr>
-          <w:sz w:val="20"/>
-        </w:rPr>
-        <w:t>Licensia</w:t>
-      </w:r>
-      <w:proofErr w:type="spellEnd"/>
-      <w:r>
-        <w:rPr>
-          <w:sz w:val="20"/>
-        </w:rPr>
-        <w:t xml:space="preserve"> SST {{LICENCIA_SST}}</w:t>
+      <w:r>
+        <w:rPr>
+          <w:sz w:val="20"/>
+        </w:rPr>
+        <w:t>Licensia SST {{LICENCIA_SST}}</w:t>
       </w:r>
     </w:p>
     <w:p>
@@ -1817,14 +1809,12 @@
         </w:rPr>
         <w:t xml:space="preserve"> </w:t>
       </w:r>
-      <w:proofErr w:type="spellStart"/>
       <w:r>
         <w:rPr>
           <w:rFonts w:ascii="Arial" w:hAnsi="Arial" w:cs="Arial"/>
         </w:rPr>
         <w:t>Forensis</w:t>
       </w:r>
-      <w:proofErr w:type="spellEnd"/>
       <w:r>
         <w:rPr>
           <w:rFonts w:ascii="Arial" w:hAnsi="Arial" w:cs="Arial"/>
@@ -4648,7 +4638,6 @@
         </w:rPr>
         <w:t xml:space="preserve"> </w:t>
       </w:r>
-      <w:proofErr w:type="gramStart"/>
       <w:r>
         <w:rPr>
           <w:rFonts w:ascii="Arial" w:hAnsi="Arial" w:cs="Arial"/>
@@ -4674,7 +4663,6 @@
         </w:rPr>
         <w:t>2106</w:t>
       </w:r>
-      <w:proofErr w:type="gramEnd"/>
       <w:r>
         <w:rPr>
           <w:rFonts w:ascii="Arial" w:hAnsi="Arial" w:cs="Arial"/>
@@ -7984,6 +7972,90 @@
           <w:sz w:val="25"/>
         </w:rPr>
         <w:t>{{CONCLUSIONES_TABLE}}</w:t>
+      </w:r>
+    </w:p>
+    <w:p>
+      <w:pPr>
+        <w:pStyle w:val="Textoindependiente"/>
+        <w:tabs>
+          <w:tab w:val="center" w:pos="4757"/>
+          <w:tab w:val="left" w:pos="7110"/>
+        </w:tabs>
+        <w:spacing w:before="1"/>
+        <w:ind w:right="-19"/>
+        <w:rPr>
+          <w:sz w:val="25"/>
+        </w:rPr>
+      </w:pPr>
+      <w:r>
+        <w:rPr>
+          <w:sz w:val="25"/>
+        </w:rPr>
+        <w:tab/>
+      </w:r>
+      <w:r>
+        <w:rPr>
+          <w:sz w:val="25"/>
+        </w:rPr>
+        <w:t>{{TOTALS_TABLE}}</w:t>
+      </w:r>
+      <w:r>
+        <w:rPr>
+          <w:sz w:val="25"/>
+        </w:rPr>
+        <w:tab/>
+      </w:r>
+    </w:p>
+    <w:p>
+      <w:pPr>
+        <w:pStyle w:val="Textoindependiente"/>
+        <w:tabs>
+          <w:tab w:val="center" w:pos="4757"/>
+          <w:tab w:val="left" w:pos="7110"/>
+        </w:tabs>
+        <w:spacing w:before="1"/>
+        <w:ind w:right="-19"/>
+        <w:rPr>
+          <w:sz w:val="25"/>
+        </w:rPr>
+      </w:pPr>
+      <w:r>
+        <w:rPr>
+          <w:sz w:val="25"/>
+        </w:rPr>
+        <w:t>{{GRAPHIC_BAR}}</w:t>
+      </w:r>
+    </w:p>
+    <w:p>
+      <w:pPr>
+        <w:pStyle w:val="Textoindependiente"/>
+        <w:tabs>
+          <w:tab w:val="center" w:pos="4757"/>
+          <w:tab w:val="left" w:pos="7110"/>
+        </w:tabs>
+        <w:spacing w:before="1"/>
+        <w:ind w:right="-19"/>
+        <w:rPr>
+          <w:sz w:val="25"/>
+        </w:rPr>
+      </w:pPr>
+      <w:r>
+        <w:rPr>
+          <w:sz w:val="25"/>
+        </w:rPr>
+        <w:t>{{GRAPHIC_RADAR</w:t>
+      </w:r>
+      <w:r>
+        <w:rPr>
+          <w:sz w:val="25"/>
+        </w:rPr>
+        <w:t xml:space="preserve"> </w:t>
+      </w:r>
+      <w:r>
+        <w:rPr>
+          <w:sz w:val="25"/>
+        </w:rPr>
+        <w:t>}}</w:t>
       </w:r>
     </w:p>
     <w:p>
@@ -8662,7 +8734,7 @@
         <w:rPr>
           <w:rFonts w:ascii="Arial" w:hAnsi="Arial" w:cs="Arial"/>
         </w:rPr>
-        <w:t>8</w:t>
+        <w:t>{{TOTAL_PERCENTAGE}}</w:t>
       </w:r>
       <w:r>
         <w:rPr>
@@ -8680,7 +8752,19 @@
         <w:rPr>
           <w:rFonts w:ascii="Arial" w:hAnsi="Arial" w:cs="Arial"/>
         </w:rPr>
-        <w:t>cumplimiento “Bajo”, es</w:t>
+        <w:t>cumplimiento “</w:t>
+      </w:r>
+      <w:r>
+        <w:rPr>
+          <w:rFonts w:ascii="Arial" w:hAnsi="Arial" w:cs="Arial"/>
+        </w:rPr>
+        <w:t>{{COMPLIANCE_LEVEL}}</w:t>
+      </w:r>
+      <w:r>
+        <w:rPr>
+          <w:rFonts w:ascii="Arial" w:hAnsi="Arial" w:cs="Arial"/>
+        </w:rPr>
+        <w:t>”, es</w:t>
       </w:r>
       <w:r>
         <w:rPr>

</xml_diff>

<commit_message>
Informe - Ajustes de colores y maquetacion
</commit_message>
<xml_diff>
--- a/diagnostico_pesv/media/templates/DIAGNÓSTICO_BOLIVAR.docx
+++ b/diagnostico_pesv/media/templates/DIAGNÓSTICO_BOLIVAR.docx
@@ -4648,7 +4648,6 @@
         </w:rPr>
         <w:t xml:space="preserve"> </w:t>
       </w:r>
-      <w:proofErr w:type="gramStart"/>
       <w:r>
         <w:rPr>
           <w:rFonts w:ascii="Arial" w:hAnsi="Arial" w:cs="Arial"/>
@@ -4674,7 +4673,6 @@
         </w:rPr>
         <w:t>2106</w:t>
       </w:r>
-      <w:proofErr w:type="gramEnd"/>
       <w:r>
         <w:rPr>
           <w:rFonts w:ascii="Arial" w:hAnsi="Arial" w:cs="Arial"/>
@@ -7511,325 +7509,6 @@
     </w:p>
     <w:p>
       <w:pPr>
-        <w:pStyle w:val="Textoindependiente"/>
-        <w:ind w:right="-19"/>
-        <w:rPr>
-          <w:rFonts w:ascii="Arial"/>
-          <w:b/>
-          <w:sz w:val="20"/>
-        </w:rPr>
-      </w:pPr>
-    </w:p>
-    <w:p>
-      <w:pPr>
-        <w:pStyle w:val="Textoindependiente"/>
-        <w:ind w:right="-19"/>
-        <w:rPr>
-          <w:rFonts w:ascii="Arial"/>
-          <w:b/>
-          <w:sz w:val="20"/>
-        </w:rPr>
-      </w:pPr>
-    </w:p>
-    <w:p>
-      <w:pPr>
-        <w:pStyle w:val="Textoindependiente"/>
-        <w:ind w:right="-19"/>
-        <w:rPr>
-          <w:rFonts w:ascii="Arial"/>
-          <w:b/>
-          <w:sz w:val="20"/>
-        </w:rPr>
-      </w:pPr>
-    </w:p>
-    <w:p>
-      <w:pPr>
-        <w:pStyle w:val="Textoindependiente"/>
-        <w:ind w:right="-19"/>
-        <w:rPr>
-          <w:rFonts w:ascii="Arial"/>
-          <w:b/>
-          <w:sz w:val="20"/>
-        </w:rPr>
-      </w:pPr>
-    </w:p>
-    <w:p>
-      <w:pPr>
-        <w:pStyle w:val="Textoindependiente"/>
-        <w:ind w:right="-19"/>
-        <w:rPr>
-          <w:rFonts w:ascii="Arial"/>
-          <w:b/>
-          <w:sz w:val="20"/>
-        </w:rPr>
-      </w:pPr>
-    </w:p>
-    <w:p>
-      <w:pPr>
-        <w:pStyle w:val="Textoindependiente"/>
-        <w:ind w:right="-19"/>
-        <w:rPr>
-          <w:rFonts w:ascii="Arial"/>
-          <w:b/>
-          <w:sz w:val="20"/>
-        </w:rPr>
-      </w:pPr>
-    </w:p>
-    <w:p>
-      <w:pPr>
-        <w:pStyle w:val="Textoindependiente"/>
-        <w:ind w:right="-19"/>
-        <w:rPr>
-          <w:rFonts w:ascii="Arial"/>
-          <w:b/>
-          <w:sz w:val="20"/>
-        </w:rPr>
-      </w:pPr>
-    </w:p>
-    <w:p>
-      <w:pPr>
-        <w:pStyle w:val="Textoindependiente"/>
-        <w:ind w:right="-19"/>
-        <w:rPr>
-          <w:rFonts w:ascii="Arial"/>
-          <w:b/>
-          <w:sz w:val="20"/>
-        </w:rPr>
-      </w:pPr>
-    </w:p>
-    <w:p>
-      <w:pPr>
-        <w:pStyle w:val="Textoindependiente"/>
-        <w:ind w:right="-19"/>
-        <w:rPr>
-          <w:rFonts w:ascii="Arial"/>
-          <w:b/>
-          <w:sz w:val="20"/>
-        </w:rPr>
-      </w:pPr>
-    </w:p>
-    <w:p>
-      <w:pPr>
-        <w:pStyle w:val="Textoindependiente"/>
-        <w:ind w:right="-19"/>
-        <w:rPr>
-          <w:rFonts w:ascii="Arial"/>
-          <w:b/>
-          <w:sz w:val="20"/>
-        </w:rPr>
-      </w:pPr>
-    </w:p>
-    <w:p>
-      <w:pPr>
-        <w:pStyle w:val="Textoindependiente"/>
-        <w:ind w:right="-19"/>
-        <w:rPr>
-          <w:rFonts w:ascii="Arial"/>
-          <w:b/>
-          <w:sz w:val="20"/>
-        </w:rPr>
-      </w:pPr>
-    </w:p>
-    <w:p>
-      <w:pPr>
-        <w:pStyle w:val="Textoindependiente"/>
-        <w:ind w:right="-19"/>
-        <w:rPr>
-          <w:rFonts w:ascii="Arial"/>
-          <w:b/>
-          <w:sz w:val="20"/>
-        </w:rPr>
-      </w:pPr>
-    </w:p>
-    <w:p>
-      <w:pPr>
-        <w:pStyle w:val="Textoindependiente"/>
-        <w:ind w:right="-19"/>
-        <w:rPr>
-          <w:rFonts w:ascii="Arial"/>
-          <w:b/>
-          <w:sz w:val="20"/>
-        </w:rPr>
-      </w:pPr>
-    </w:p>
-    <w:p>
-      <w:pPr>
-        <w:pStyle w:val="Textoindependiente"/>
-        <w:ind w:right="-19"/>
-        <w:rPr>
-          <w:rFonts w:ascii="Arial"/>
-          <w:b/>
-          <w:sz w:val="20"/>
-        </w:rPr>
-      </w:pPr>
-    </w:p>
-    <w:p>
-      <w:pPr>
-        <w:pStyle w:val="Textoindependiente"/>
-        <w:ind w:right="-19"/>
-        <w:rPr>
-          <w:rFonts w:ascii="Arial"/>
-          <w:b/>
-          <w:sz w:val="20"/>
-        </w:rPr>
-      </w:pPr>
-    </w:p>
-    <w:p>
-      <w:pPr>
-        <w:pStyle w:val="Textoindependiente"/>
-        <w:ind w:right="-19"/>
-        <w:rPr>
-          <w:rFonts w:ascii="Arial"/>
-          <w:b/>
-          <w:sz w:val="20"/>
-        </w:rPr>
-      </w:pPr>
-    </w:p>
-    <w:p>
-      <w:pPr>
-        <w:pStyle w:val="Textoindependiente"/>
-        <w:ind w:right="-19"/>
-        <w:rPr>
-          <w:rFonts w:ascii="Arial"/>
-          <w:b/>
-          <w:sz w:val="20"/>
-        </w:rPr>
-      </w:pPr>
-    </w:p>
-    <w:p>
-      <w:pPr>
-        <w:pStyle w:val="Textoindependiente"/>
-        <w:ind w:right="-19"/>
-        <w:rPr>
-          <w:rFonts w:ascii="Arial"/>
-          <w:b/>
-          <w:sz w:val="20"/>
-        </w:rPr>
-      </w:pPr>
-    </w:p>
-    <w:p>
-      <w:pPr>
-        <w:pStyle w:val="Textoindependiente"/>
-        <w:ind w:right="-19"/>
-        <w:rPr>
-          <w:rFonts w:ascii="Arial"/>
-          <w:b/>
-          <w:sz w:val="20"/>
-        </w:rPr>
-      </w:pPr>
-    </w:p>
-    <w:p>
-      <w:pPr>
-        <w:pStyle w:val="Textoindependiente"/>
-        <w:ind w:right="-19"/>
-        <w:rPr>
-          <w:rFonts w:ascii="Arial"/>
-          <w:b/>
-          <w:sz w:val="20"/>
-        </w:rPr>
-      </w:pPr>
-    </w:p>
-    <w:p>
-      <w:pPr>
-        <w:pStyle w:val="Textoindependiente"/>
-        <w:ind w:right="-19"/>
-        <w:rPr>
-          <w:rFonts w:ascii="Arial"/>
-          <w:b/>
-          <w:sz w:val="20"/>
-        </w:rPr>
-      </w:pPr>
-    </w:p>
-    <w:p>
-      <w:pPr>
-        <w:pStyle w:val="Textoindependiente"/>
-        <w:ind w:right="-19"/>
-        <w:rPr>
-          <w:rFonts w:ascii="Arial"/>
-          <w:b/>
-          <w:sz w:val="20"/>
-        </w:rPr>
-      </w:pPr>
-    </w:p>
-    <w:p>
-      <w:pPr>
-        <w:pStyle w:val="Textoindependiente"/>
-        <w:ind w:right="-19"/>
-        <w:rPr>
-          <w:rFonts w:ascii="Arial"/>
-          <w:b/>
-          <w:sz w:val="20"/>
-        </w:rPr>
-      </w:pPr>
-    </w:p>
-    <w:p>
-      <w:pPr>
-        <w:pStyle w:val="Textoindependiente"/>
-        <w:ind w:right="-19"/>
-        <w:rPr>
-          <w:rFonts w:ascii="Arial"/>
-          <w:b/>
-          <w:sz w:val="20"/>
-        </w:rPr>
-      </w:pPr>
-    </w:p>
-    <w:p>
-      <w:pPr>
-        <w:pStyle w:val="Textoindependiente"/>
-        <w:ind w:right="-19"/>
-        <w:rPr>
-          <w:rFonts w:ascii="Arial"/>
-          <w:b/>
-          <w:sz w:val="20"/>
-        </w:rPr>
-      </w:pPr>
-    </w:p>
-    <w:p>
-      <w:pPr>
-        <w:pStyle w:val="Textoindependiente"/>
-        <w:ind w:right="-19"/>
-        <w:rPr>
-          <w:rFonts w:ascii="Arial"/>
-          <w:b/>
-          <w:sz w:val="20"/>
-        </w:rPr>
-      </w:pPr>
-    </w:p>
-    <w:p>
-      <w:pPr>
-        <w:pStyle w:val="Textoindependiente"/>
-        <w:ind w:right="-19"/>
-        <w:rPr>
-          <w:rFonts w:ascii="Arial"/>
-          <w:b/>
-          <w:sz w:val="20"/>
-        </w:rPr>
-      </w:pPr>
-    </w:p>
-    <w:p>
-      <w:pPr>
-        <w:pStyle w:val="Textoindependiente"/>
-        <w:ind w:right="-19"/>
-        <w:rPr>
-          <w:rFonts w:ascii="Arial"/>
-          <w:b/>
-          <w:sz w:val="20"/>
-        </w:rPr>
-      </w:pPr>
-    </w:p>
-    <w:p>
-      <w:pPr>
-        <w:pStyle w:val="Textoindependiente"/>
-        <w:ind w:right="-19"/>
-        <w:rPr>
-          <w:rFonts w:ascii="Arial"/>
-          <w:b/>
-          <w:sz w:val="20"/>
-        </w:rPr>
-      </w:pPr>
-    </w:p>
-    <w:p>
-      <w:pPr>
         <w:pStyle w:val="Ttulo1"/>
         <w:ind w:left="142" w:right="-19"/>
       </w:pPr>
@@ -8106,33 +7785,19 @@
         <w:rPr>
           <w:sz w:val="25"/>
         </w:rPr>
-        <w:t>{{GRAPHIC_</w:t>
-      </w:r>
-      <w:proofErr w:type="gramStart"/>
+        <w:t>{{GRAPHIC_RADAR</w:t>
+      </w:r>
       <w:r>
         <w:rPr>
           <w:sz w:val="25"/>
         </w:rPr>
-        <w:t>RADAR</w:t>
+        <w:t xml:space="preserve"> </w:t>
       </w:r>
       <w:r>
         <w:rPr>
           <w:sz w:val="25"/>
         </w:rPr>
-        <w:t xml:space="preserve"> </w:t>
-      </w:r>
-      <w:r>
-        <w:rPr>
-          <w:sz w:val="25"/>
-        </w:rPr>
-        <w:t>}</w:t>
-      </w:r>
-      <w:proofErr w:type="gramEnd"/>
-      <w:r>
-        <w:rPr>
-          <w:sz w:val="25"/>
-        </w:rPr>
-        <w:t>}</w:t>
+        <w:t>}}</w:t>
       </w:r>
     </w:p>
     <w:p>
@@ -8645,6 +8310,7 @@
               <w:rPr>
                 <w:rFonts w:ascii="Arial" w:hAnsi="Arial" w:cs="Arial"/>
               </w:rPr>
+              <w:lastRenderedPageBreak/>
               <w:t>MENOR A</w:t>
             </w:r>
             <w:r>
@@ -8811,22 +8477,14 @@
         <w:rPr>
           <w:rFonts w:ascii="Arial" w:hAnsi="Arial" w:cs="Arial"/>
         </w:rPr>
-        <w:t>{{TOTAL_PERCENTAGE</w:t>
-      </w:r>
-      <w:proofErr w:type="gramStart"/>
-      <w:r>
-        <w:rPr>
-          <w:rFonts w:ascii="Arial" w:hAnsi="Arial" w:cs="Arial"/>
-        </w:rPr>
-        <w:t>}}</w:t>
-      </w:r>
-      <w:r>
-        <w:rPr>
-          <w:rFonts w:ascii="Arial" w:hAnsi="Arial" w:cs="Arial"/>
-        </w:rPr>
-        <w:t>%</w:t>
-      </w:r>
-      <w:proofErr w:type="gramEnd"/>
+        <w:t>{{PERCENTAGE_TOTAL}}</w:t>
+      </w:r>
+      <w:r>
+        <w:rPr>
+          <w:rFonts w:ascii="Arial" w:hAnsi="Arial" w:cs="Arial"/>
+        </w:rPr>
+        <w:t xml:space="preserve"> %</w:t>
+      </w:r>
       <w:r>
         <w:rPr>
           <w:rFonts w:ascii="Arial" w:hAnsi="Arial" w:cs="Arial"/>

</xml_diff>